<commit_message>
creado layout,navbar y modelos
</commit_message>
<xml_diff>
--- a/Curso Spring Boot Angular.docx
+++ b/Curso Spring Boot Angular.docx
@@ -5,17 +5,202 @@
     <w:p>
       <w:pPr>
         <w:rPr>
+          <w:b/>
+          <w:bCs/>
+          <w:color w:val="C45911" w:themeColor="accent2" w:themeShade="BF"/>
+          <w:sz w:val="24"/>
+          <w:szCs w:val="24"/>
           <w:u w:val="single"/>
         </w:rPr>
       </w:pPr>
       <w:r>
+        <w:rPr>
+          <w:b/>
+          <w:bCs/>
+          <w:color w:val="C45911" w:themeColor="accent2" w:themeShade="BF"/>
+          <w:sz w:val="24"/>
+          <w:szCs w:val="24"/>
+        </w:rPr>
         <w:t>Omitir el archivo de test unitario</w:t>
       </w:r>
     </w:p>
     <w:p>
       <w:r>
-        <w:t>ng g component components/cursos --skipTests=true</w:t>
-      </w:r>
+        <w:t xml:space="preserve">ng g </w:t>
+      </w:r>
+      <w:proofErr w:type="spellStart"/>
+      <w:r>
+        <w:t>component</w:t>
+      </w:r>
+      <w:proofErr w:type="spellEnd"/>
+      <w:r>
+        <w:t xml:space="preserve"> </w:t>
+      </w:r>
+      <w:proofErr w:type="spellStart"/>
+      <w:r>
+        <w:t>components</w:t>
+      </w:r>
+      <w:proofErr w:type="spellEnd"/>
+      <w:r>
+        <w:t xml:space="preserve">/cursos </w:t>
+      </w:r>
+      <w:r>
+        <w:t>--</w:t>
+      </w:r>
+      <w:proofErr w:type="spellStart"/>
+      <w:r>
+        <w:t>skip-tests</w:t>
+      </w:r>
+      <w:proofErr w:type="spellEnd"/>
+      <w:r>
+        <w:t>=true</w:t>
+      </w:r>
+    </w:p>
+    <w:p>
+      <w:pPr>
+        <w:rPr>
+          <w:b/>
+          <w:bCs/>
+          <w:color w:val="C45911" w:themeColor="accent2" w:themeShade="BF"/>
+          <w:sz w:val="24"/>
+          <w:szCs w:val="24"/>
+        </w:rPr>
+      </w:pPr>
+      <w:r>
+        <w:rPr>
+          <w:b/>
+          <w:bCs/>
+          <w:color w:val="C45911" w:themeColor="accent2" w:themeShade="BF"/>
+          <w:sz w:val="24"/>
+          <w:szCs w:val="24"/>
+        </w:rPr>
+        <w:t xml:space="preserve">Crear un módulo </w:t>
+      </w:r>
+      <w:proofErr w:type="spellStart"/>
+      <w:r>
+        <w:rPr>
+          <w:b/>
+          <w:bCs/>
+          <w:color w:val="C45911" w:themeColor="accent2" w:themeShade="BF"/>
+          <w:sz w:val="24"/>
+          <w:szCs w:val="24"/>
+        </w:rPr>
+        <w:t>layout</w:t>
+      </w:r>
+      <w:proofErr w:type="spellEnd"/>
+      <w:r>
+        <w:rPr>
+          <w:b/>
+          <w:bCs/>
+          <w:color w:val="C45911" w:themeColor="accent2" w:themeShade="BF"/>
+          <w:sz w:val="24"/>
+          <w:szCs w:val="24"/>
+        </w:rPr>
+        <w:t xml:space="preserve"> para pies de página, menús laterales, </w:t>
+      </w:r>
+      <w:proofErr w:type="spellStart"/>
+      <w:r>
+        <w:rPr>
+          <w:b/>
+          <w:bCs/>
+          <w:color w:val="C45911" w:themeColor="accent2" w:themeShade="BF"/>
+          <w:sz w:val="24"/>
+          <w:szCs w:val="24"/>
+        </w:rPr>
+        <w:t>navbar</w:t>
+      </w:r>
+      <w:proofErr w:type="spellEnd"/>
+      <w:r>
+        <w:rPr>
+          <w:b/>
+          <w:bCs/>
+          <w:color w:val="C45911" w:themeColor="accent2" w:themeShade="BF"/>
+          <w:sz w:val="24"/>
+          <w:szCs w:val="24"/>
+        </w:rPr>
+        <w:t>…</w:t>
+      </w:r>
+    </w:p>
+    <w:p>
+      <w:r>
+        <w:t>Crea una carpeta y allí se van añadiendo los componentes y se añaden automáticamente.</w:t>
+      </w:r>
+    </w:p>
+    <w:p>
+      <w:r>
+        <w:t xml:space="preserve">ng </w:t>
+      </w:r>
+      <w:proofErr w:type="spellStart"/>
+      <w:r>
+        <w:rPr>
+          <w:u w:val="single"/>
+        </w:rPr>
+        <w:t>generat</w:t>
+      </w:r>
+      <w:r>
+        <w:rPr>
+          <w:u w:val="single"/>
+        </w:rPr>
+        <w:t>e</w:t>
+      </w:r>
+      <w:proofErr w:type="spellEnd"/>
+      <w:r>
+        <w:t xml:space="preserve"> module </w:t>
+      </w:r>
+      <w:proofErr w:type="spellStart"/>
+      <w:r>
+        <w:t>layout</w:t>
+      </w:r>
+      <w:proofErr w:type="spellEnd"/>
+      <w:r>
+        <w:t xml:space="preserve"> </w:t>
+      </w:r>
+    </w:p>
+    <w:p>
+      <w:pPr>
+        <w:shd w:val="clear" w:color="auto" w:fill="0F111A"/>
+        <w:spacing w:line="285" w:lineRule="atLeast"/>
+        <w:rPr>
+          <w:rFonts w:ascii="Consolas" w:eastAsia="Times New Roman" w:hAnsi="Consolas" w:cs="Times New Roman"/>
+          <w:color w:val="8F93A2"/>
+          <w:sz w:val="21"/>
+          <w:szCs w:val="21"/>
+          <w:u w:val="single"/>
+          <w:lang w:eastAsia="es-ES"/>
+        </w:rPr>
+      </w:pPr>
+      <w:r>
+        <w:t xml:space="preserve">Hay que importar </w:t>
+      </w:r>
+      <w:proofErr w:type="spellStart"/>
+      <w:r>
+        <w:rPr>
+          <w:rFonts w:ascii="Consolas" w:eastAsia="Times New Roman" w:hAnsi="Consolas" w:cs="Times New Roman"/>
+          <w:color w:val="8F93A2"/>
+          <w:sz w:val="21"/>
+          <w:szCs w:val="21"/>
+          <w:lang w:eastAsia="es-ES"/>
+        </w:rPr>
+        <w:t>AppRoutingModule</w:t>
+      </w:r>
+      <w:proofErr w:type="spellEnd"/>
+      <w:r>
+        <w:rPr>
+          <w:rFonts w:ascii="Consolas" w:eastAsia="Times New Roman" w:hAnsi="Consolas" w:cs="Times New Roman"/>
+          <w:color w:val="8F93A2"/>
+          <w:sz w:val="21"/>
+          <w:szCs w:val="21"/>
+          <w:lang w:eastAsia="es-ES"/>
+        </w:rPr>
+        <w:t xml:space="preserve"> en el nuevo módulo</w:t>
+      </w:r>
+    </w:p>
+    <w:p>
+      <w:pPr>
+        <w:rPr>
+          <w:u w:val="single"/>
+        </w:rPr>
+      </w:pPr>
     </w:p>
     <w:sectPr>
       <w:pgSz w:w="11906" w:h="16838"/>

</xml_diff>

<commit_message>
creada config con el archivo app-settings y los servicios alumn, curso,exam,resp
</commit_message>
<xml_diff>
--- a/Curso Spring Boot Angular.docx
+++ b/Curso Spring Boot Angular.docx
@@ -193,6 +193,212 @@
           <w:lang w:eastAsia="es-ES"/>
         </w:rPr>
         <w:t xml:space="preserve"> en el nuevo módulo</w:t>
+      </w:r>
+    </w:p>
+    <w:p>
+      <w:pPr>
+        <w:rPr>
+          <w:u w:val="single"/>
+        </w:rPr>
+      </w:pPr>
+    </w:p>
+    <w:p>
+      <w:pPr>
+        <w:shd w:val="clear" w:color="auto" w:fill="0F111A"/>
+        <w:spacing w:line="285" w:lineRule="atLeast"/>
+      </w:pPr>
+      <w:proofErr w:type="gramStart"/>
+      <w:r>
+        <w:t>Importar  en</w:t>
+      </w:r>
+      <w:proofErr w:type="gramEnd"/>
+      <w:r>
+        <w:t xml:space="preserve"> el </w:t>
+      </w:r>
+      <w:proofErr w:type="spellStart"/>
+      <w:r>
+        <w:t>app.module</w:t>
+      </w:r>
+      <w:proofErr w:type="spellEnd"/>
+      <w:r>
+        <w:t xml:space="preserve"> para usar los servicios </w:t>
+      </w:r>
+    </w:p>
+    <w:p>
+      <w:pPr>
+        <w:shd w:val="clear" w:color="auto" w:fill="0F111A"/>
+        <w:spacing w:line="285" w:lineRule="atLeast"/>
+        <w:rPr>
+          <w:rFonts w:ascii="Consolas" w:eastAsia="Times New Roman" w:hAnsi="Consolas" w:cs="Times New Roman"/>
+          <w:color w:val="8F93A2"/>
+          <w:sz w:val="21"/>
+          <w:szCs w:val="21"/>
+          <w:lang w:eastAsia="es-ES"/>
+        </w:rPr>
+      </w:pPr>
+      <w:proofErr w:type="spellStart"/>
+      <w:r>
+        <w:rPr>
+          <w:rFonts w:ascii="Consolas" w:eastAsia="Times New Roman" w:hAnsi="Consolas" w:cs="Times New Roman"/>
+          <w:i/>
+          <w:iCs/>
+          <w:color w:val="89DDFF"/>
+          <w:sz w:val="21"/>
+          <w:szCs w:val="21"/>
+          <w:lang w:eastAsia="es-ES"/>
+        </w:rPr>
+        <w:t>import</w:t>
+      </w:r>
+      <w:proofErr w:type="spellEnd"/>
+      <w:r>
+        <w:rPr>
+          <w:rFonts w:ascii="Consolas" w:eastAsia="Times New Roman" w:hAnsi="Consolas" w:cs="Times New Roman"/>
+          <w:color w:val="8F93A2"/>
+          <w:sz w:val="21"/>
+          <w:szCs w:val="21"/>
+          <w:lang w:eastAsia="es-ES"/>
+        </w:rPr>
+        <w:t> </w:t>
+      </w:r>
+      <w:proofErr w:type="gramStart"/>
+      <w:r>
+        <w:rPr>
+          <w:rFonts w:ascii="Consolas" w:eastAsia="Times New Roman" w:hAnsi="Consolas" w:cs="Times New Roman"/>
+          <w:color w:val="89DDFF"/>
+          <w:sz w:val="21"/>
+          <w:szCs w:val="21"/>
+          <w:lang w:eastAsia="es-ES"/>
+        </w:rPr>
+        <w:t>{</w:t>
+      </w:r>
+      <w:r>
+        <w:rPr>
+          <w:rFonts w:ascii="Consolas" w:eastAsia="Times New Roman" w:hAnsi="Consolas" w:cs="Times New Roman"/>
+          <w:color w:val="8F93A2"/>
+          <w:sz w:val="21"/>
+          <w:szCs w:val="21"/>
+          <w:lang w:eastAsia="es-ES"/>
+        </w:rPr>
+        <w:t> </w:t>
+      </w:r>
+      <w:proofErr w:type="spellStart"/>
+      <w:r>
+        <w:rPr>
+          <w:rFonts w:ascii="Consolas" w:eastAsia="Times New Roman" w:hAnsi="Consolas" w:cs="Times New Roman"/>
+          <w:color w:val="8F93A2"/>
+          <w:sz w:val="21"/>
+          <w:szCs w:val="21"/>
+          <w:lang w:eastAsia="es-ES"/>
+        </w:rPr>
+        <w:t>HttpClientModule</w:t>
+      </w:r>
+      <w:proofErr w:type="spellEnd"/>
+      <w:proofErr w:type="gramEnd"/>
+      <w:r>
+        <w:rPr>
+          <w:rFonts w:ascii="Consolas" w:eastAsia="Times New Roman" w:hAnsi="Consolas" w:cs="Times New Roman"/>
+          <w:color w:val="8F93A2"/>
+          <w:sz w:val="21"/>
+          <w:szCs w:val="21"/>
+          <w:lang w:eastAsia="es-ES"/>
+        </w:rPr>
+        <w:t> </w:t>
+      </w:r>
+      <w:r>
+        <w:rPr>
+          <w:rFonts w:ascii="Consolas" w:eastAsia="Times New Roman" w:hAnsi="Consolas" w:cs="Times New Roman"/>
+          <w:color w:val="89DDFF"/>
+          <w:sz w:val="21"/>
+          <w:szCs w:val="21"/>
+          <w:lang w:eastAsia="es-ES"/>
+        </w:rPr>
+        <w:t>}</w:t>
+      </w:r>
+      <w:r>
+        <w:rPr>
+          <w:rFonts w:ascii="Consolas" w:eastAsia="Times New Roman" w:hAnsi="Consolas" w:cs="Times New Roman"/>
+          <w:color w:val="8F93A2"/>
+          <w:sz w:val="21"/>
+          <w:szCs w:val="21"/>
+          <w:lang w:eastAsia="es-ES"/>
+        </w:rPr>
+        <w:t> </w:t>
+      </w:r>
+      <w:proofErr w:type="spellStart"/>
+      <w:r>
+        <w:rPr>
+          <w:rFonts w:ascii="Consolas" w:eastAsia="Times New Roman" w:hAnsi="Consolas" w:cs="Times New Roman"/>
+          <w:i/>
+          <w:iCs/>
+          <w:color w:val="89DDFF"/>
+          <w:sz w:val="21"/>
+          <w:szCs w:val="21"/>
+          <w:lang w:eastAsia="es-ES"/>
+        </w:rPr>
+        <w:t>from</w:t>
+      </w:r>
+      <w:proofErr w:type="spellEnd"/>
+      <w:r>
+        <w:rPr>
+          <w:rFonts w:ascii="Consolas" w:eastAsia="Times New Roman" w:hAnsi="Consolas" w:cs="Times New Roman"/>
+          <w:color w:val="8F93A2"/>
+          <w:sz w:val="21"/>
+          <w:szCs w:val="21"/>
+          <w:lang w:eastAsia="es-ES"/>
+        </w:rPr>
+        <w:t> </w:t>
+      </w:r>
+      <w:r>
+        <w:rPr>
+          <w:rFonts w:ascii="Consolas" w:eastAsia="Times New Roman" w:hAnsi="Consolas" w:cs="Times New Roman"/>
+          <w:color w:val="89DDFF"/>
+          <w:sz w:val="21"/>
+          <w:szCs w:val="21"/>
+          <w:lang w:eastAsia="es-ES"/>
+        </w:rPr>
+        <w:t>'</w:t>
+      </w:r>
+      <w:r>
+        <w:rPr>
+          <w:rFonts w:ascii="Consolas" w:eastAsia="Times New Roman" w:hAnsi="Consolas" w:cs="Times New Roman"/>
+          <w:color w:val="C3E88D"/>
+          <w:sz w:val="21"/>
+          <w:szCs w:val="21"/>
+          <w:lang w:eastAsia="es-ES"/>
+        </w:rPr>
+        <w:t>@angular/</w:t>
+      </w:r>
+      <w:proofErr w:type="spellStart"/>
+      <w:r>
+        <w:rPr>
+          <w:rFonts w:ascii="Consolas" w:eastAsia="Times New Roman" w:hAnsi="Consolas" w:cs="Times New Roman"/>
+          <w:color w:val="C3E88D"/>
+          <w:sz w:val="21"/>
+          <w:szCs w:val="21"/>
+          <w:lang w:eastAsia="es-ES"/>
+        </w:rPr>
+        <w:t>common</w:t>
+      </w:r>
+      <w:proofErr w:type="spellEnd"/>
+      <w:r>
+        <w:rPr>
+          <w:rFonts w:ascii="Consolas" w:eastAsia="Times New Roman" w:hAnsi="Consolas" w:cs="Times New Roman"/>
+          <w:color w:val="C3E88D"/>
+          <w:sz w:val="21"/>
+          <w:szCs w:val="21"/>
+          <w:lang w:eastAsia="es-ES"/>
+        </w:rPr>
+        <w:t>/http</w:t>
+      </w:r>
+      <w:r>
+        <w:rPr>
+          <w:rFonts w:ascii="Consolas" w:eastAsia="Times New Roman" w:hAnsi="Consolas" w:cs="Times New Roman"/>
+          <w:color w:val="89DDFF"/>
+          <w:sz w:val="21"/>
+          <w:szCs w:val="21"/>
+          <w:lang w:eastAsia="es-ES"/>
+        </w:rPr>
+        <w:t>';</w:t>
       </w:r>
     </w:p>
     <w:p>

</xml_diff>

<commit_message>
Backend: Configurando CORS en Spring
</commit_message>
<xml_diff>
--- a/Curso Spring Boot Angular.docx
+++ b/Curso Spring Boot Angular.docx
@@ -424,8 +424,8 @@
           <w:b/>
           <w:bCs/>
           <w:color w:val="C45911" w:themeColor="accent2" w:themeShade="BF"/>
-          <w:sz w:val="24"/>
-          <w:szCs w:val="24"/>
+          <w:sz w:val="32"/>
+          <w:szCs w:val="32"/>
         </w:rPr>
       </w:pPr>
       <w:r>
@@ -433,8 +433,8 @@
           <w:b/>
           <w:bCs/>
           <w:color w:val="C45911" w:themeColor="accent2" w:themeShade="BF"/>
-          <w:sz w:val="24"/>
-          <w:szCs w:val="24"/>
+          <w:sz w:val="32"/>
+          <w:szCs w:val="32"/>
         </w:rPr>
         <w:t>Permisos cabecera CORS</w:t>
       </w:r>
@@ -530,75 +530,736 @@
     <w:p>
       <w:pPr>
         <w:rPr>
+          <w:rFonts w:ascii="Consolas" w:hAnsi="Consolas" w:cs="Consolas"/>
+          <w:color w:val="000000"/>
+          <w:sz w:val="20"/>
+          <w:szCs w:val="20"/>
+          <w:shd w:val="clear" w:color="auto" w:fill="E8F2FE"/>
+        </w:rPr>
+      </w:pPr>
+      <w:r>
+        <w:rPr>
+          <w:rFonts w:ascii="Consolas" w:hAnsi="Consolas" w:cs="Consolas"/>
+          <w:color w:val="000000"/>
+          <w:sz w:val="20"/>
+          <w:szCs w:val="20"/>
+          <w:shd w:val="clear" w:color="auto" w:fill="E8F2FE"/>
+        </w:rPr>
+        <w:t xml:space="preserve">Forma </w:t>
+      </w:r>
+      <w:r>
+        <w:rPr>
+          <w:rFonts w:ascii="Consolas" w:hAnsi="Consolas" w:cs="Consolas"/>
+          <w:color w:val="000000"/>
+          <w:sz w:val="20"/>
+          <w:szCs w:val="20"/>
+          <w:shd w:val="clear" w:color="auto" w:fill="E8F2FE"/>
+        </w:rPr>
+        <w:t>distribuida</w:t>
+      </w:r>
+      <w:r>
+        <w:rPr>
+          <w:rFonts w:ascii="Consolas" w:hAnsi="Consolas" w:cs="Consolas"/>
+          <w:color w:val="000000"/>
+          <w:sz w:val="20"/>
+          <w:szCs w:val="20"/>
+          <w:shd w:val="clear" w:color="auto" w:fill="E8F2FE"/>
+        </w:rPr>
+        <w:t xml:space="preserve"> de implementar el CORS en </w:t>
+      </w:r>
+      <w:proofErr w:type="spellStart"/>
+      <w:r>
+        <w:rPr>
+          <w:rFonts w:ascii="Consolas" w:hAnsi="Consolas" w:cs="Consolas"/>
+          <w:color w:val="000000"/>
+          <w:sz w:val="20"/>
+          <w:szCs w:val="20"/>
+          <w:shd w:val="clear" w:color="auto" w:fill="E8F2FE"/>
+        </w:rPr>
+        <w:t>GateWay</w:t>
+      </w:r>
+      <w:proofErr w:type="spellEnd"/>
+      <w:r>
+        <w:rPr>
+          <w:rFonts w:ascii="Consolas" w:hAnsi="Consolas" w:cs="Consolas"/>
+          <w:color w:val="000000"/>
+          <w:sz w:val="20"/>
+          <w:szCs w:val="20"/>
+          <w:shd w:val="clear" w:color="auto" w:fill="E8F2FE"/>
+        </w:rPr>
+        <w:t xml:space="preserve"> de Spring </w:t>
+      </w:r>
+      <w:proofErr w:type="spellStart"/>
+      <w:r>
+        <w:rPr>
+          <w:rFonts w:ascii="Consolas" w:hAnsi="Consolas" w:cs="Consolas"/>
+          <w:color w:val="000000"/>
+          <w:sz w:val="20"/>
+          <w:szCs w:val="20"/>
+          <w:shd w:val="clear" w:color="auto" w:fill="E8F2FE"/>
+        </w:rPr>
+        <w:t>Boot</w:t>
+      </w:r>
+      <w:proofErr w:type="spellEnd"/>
+    </w:p>
+    <w:p>
+      <w:pPr>
+        <w:rPr>
+          <w:rFonts w:ascii="Consolas" w:hAnsi="Consolas" w:cs="Consolas"/>
+          <w:color w:val="000000"/>
+          <w:sz w:val="20"/>
+          <w:szCs w:val="20"/>
+          <w:shd w:val="clear" w:color="auto" w:fill="E8F2FE"/>
+        </w:rPr>
+      </w:pPr>
+    </w:p>
+    <w:p>
+      <w:pPr>
+        <w:rPr>
+          <w:rFonts w:ascii="Consolas" w:hAnsi="Consolas" w:cs="Consolas"/>
+          <w:color w:val="000000"/>
+          <w:sz w:val="20"/>
+          <w:szCs w:val="20"/>
+          <w:shd w:val="clear" w:color="auto" w:fill="E8F2FE"/>
+        </w:rPr>
+      </w:pPr>
+      <w:r>
+        <w:rPr>
+          <w:rFonts w:ascii="Consolas" w:hAnsi="Consolas" w:cs="Consolas"/>
+          <w:b/>
+          <w:bCs/>
+          <w:color w:val="000000"/>
+          <w:sz w:val="20"/>
+          <w:szCs w:val="20"/>
+          <w:shd w:val="clear" w:color="auto" w:fill="E8F2FE"/>
+        </w:rPr>
+        <w:t>Otra forma</w:t>
+      </w:r>
+      <w:r>
+        <w:rPr>
+          <w:rFonts w:ascii="Consolas" w:hAnsi="Consolas" w:cs="Consolas"/>
+          <w:color w:val="000000"/>
+          <w:sz w:val="20"/>
+          <w:szCs w:val="20"/>
+          <w:shd w:val="clear" w:color="auto" w:fill="E8F2FE"/>
+        </w:rPr>
+        <w:t xml:space="preserve"> sería crear un archivo de configuración en microservicio-</w:t>
+      </w:r>
+      <w:proofErr w:type="spellStart"/>
+      <w:r>
+        <w:rPr>
+          <w:rFonts w:ascii="Consolas" w:hAnsi="Consolas" w:cs="Consolas"/>
+          <w:color w:val="000000"/>
+          <w:sz w:val="20"/>
+          <w:szCs w:val="20"/>
+          <w:shd w:val="clear" w:color="auto" w:fill="E8F2FE"/>
+        </w:rPr>
+        <w:t>gateaway</w:t>
+      </w:r>
+      <w:proofErr w:type="spellEnd"/>
+    </w:p>
+    <w:p>
+      <w:pPr>
+        <w:rPr>
+          <w:rFonts w:ascii="Consolas" w:hAnsi="Consolas" w:cs="Consolas"/>
+          <w:color w:val="000000"/>
+          <w:sz w:val="20"/>
+          <w:szCs w:val="20"/>
+          <w:shd w:val="clear" w:color="auto" w:fill="E8F2FE"/>
+        </w:rPr>
+      </w:pPr>
+      <w:r>
+        <w:rPr>
+          <w:rFonts w:ascii="Consolas" w:hAnsi="Consolas" w:cs="Consolas"/>
+          <w:color w:val="3F7F5F"/>
+          <w:sz w:val="20"/>
+          <w:szCs w:val="20"/>
+          <w:shd w:val="clear" w:color="auto" w:fill="E8F2FE"/>
+        </w:rPr>
+        <w:t>/</w:t>
+      </w:r>
+      <w:proofErr w:type="spellStart"/>
+      <w:r>
+        <w:rPr>
+          <w:rFonts w:ascii="Consolas" w:hAnsi="Consolas" w:cs="Consolas"/>
+          <w:color w:val="3F7F5F"/>
+          <w:sz w:val="20"/>
+          <w:szCs w:val="20"/>
+          <w:shd w:val="clear" w:color="auto" w:fill="E8F2FE"/>
+        </w:rPr>
+        <w:t>resources</w:t>
+      </w:r>
+      <w:proofErr w:type="spellEnd"/>
+      <w:r>
+        <w:rPr>
+          <w:rFonts w:ascii="Consolas" w:hAnsi="Consolas" w:cs="Consolas"/>
+          <w:color w:val="3F7F5F"/>
+          <w:sz w:val="20"/>
+          <w:szCs w:val="20"/>
+          <w:shd w:val="clear" w:color="auto" w:fill="E8F2FE"/>
+        </w:rPr>
+        <w:t>/</w:t>
+      </w:r>
+      <w:proofErr w:type="spellStart"/>
+      <w:r>
+        <w:rPr>
+          <w:rFonts w:ascii="Consolas" w:hAnsi="Consolas" w:cs="Consolas"/>
+          <w:color w:val="3F7F5F"/>
+          <w:sz w:val="20"/>
+          <w:szCs w:val="20"/>
           <w:u w:val="single"/>
-        </w:rPr>
-      </w:pPr>
-      <w:r>
-        <w:rPr>
-          <w:rFonts w:ascii="Consolas" w:hAnsi="Consolas" w:cs="Consolas"/>
-          <w:color w:val="000000"/>
-          <w:sz w:val="20"/>
-          <w:szCs w:val="20"/>
-          <w:shd w:val="clear" w:color="auto" w:fill="E8F2FE"/>
-        </w:rPr>
-        <w:t xml:space="preserve">Forma </w:t>
-      </w:r>
-      <w:proofErr w:type="spellStart"/>
-      <w:r>
-        <w:rPr>
-          <w:rFonts w:ascii="Consolas" w:hAnsi="Consolas" w:cs="Consolas"/>
-          <w:color w:val="000000"/>
-          <w:sz w:val="20"/>
-          <w:szCs w:val="20"/>
-          <w:shd w:val="clear" w:color="auto" w:fill="E8F2FE"/>
-        </w:rPr>
-        <w:t>distrubida</w:t>
-      </w:r>
-      <w:proofErr w:type="spellEnd"/>
-      <w:r>
-        <w:rPr>
-          <w:rFonts w:ascii="Consolas" w:hAnsi="Consolas" w:cs="Consolas"/>
-          <w:color w:val="000000"/>
-          <w:sz w:val="20"/>
-          <w:szCs w:val="20"/>
-          <w:shd w:val="clear" w:color="auto" w:fill="E8F2FE"/>
-        </w:rPr>
-        <w:t xml:space="preserve"> de implementar el CORS en </w:t>
-      </w:r>
-      <w:proofErr w:type="spellStart"/>
-      <w:r>
-        <w:rPr>
-          <w:rFonts w:ascii="Consolas" w:hAnsi="Consolas" w:cs="Consolas"/>
-          <w:color w:val="000000"/>
-          <w:sz w:val="20"/>
-          <w:szCs w:val="20"/>
-          <w:shd w:val="clear" w:color="auto" w:fill="E8F2FE"/>
-        </w:rPr>
-        <w:t>GateWay</w:t>
-      </w:r>
-      <w:proofErr w:type="spellEnd"/>
-      <w:r>
-        <w:rPr>
-          <w:rFonts w:ascii="Consolas" w:hAnsi="Consolas" w:cs="Consolas"/>
-          <w:color w:val="000000"/>
-          <w:sz w:val="20"/>
-          <w:szCs w:val="20"/>
-          <w:shd w:val="clear" w:color="auto" w:fill="E8F2FE"/>
-        </w:rPr>
-        <w:t xml:space="preserve"> de Spring </w:t>
-      </w:r>
-      <w:proofErr w:type="spellStart"/>
-      <w:r>
-        <w:rPr>
-          <w:rFonts w:ascii="Consolas" w:hAnsi="Consolas" w:cs="Consolas"/>
-          <w:color w:val="000000"/>
-          <w:sz w:val="20"/>
-          <w:szCs w:val="20"/>
-          <w:shd w:val="clear" w:color="auto" w:fill="E8F2FE"/>
-        </w:rPr>
-        <w:t>Boot</w:t>
-      </w:r>
-      <w:proofErr w:type="spellEnd"/>
+          <w:shd w:val="clear" w:color="auto" w:fill="E8F2FE"/>
+        </w:rPr>
+        <w:t>gateaway</w:t>
+      </w:r>
+      <w:proofErr w:type="spellEnd"/>
+      <w:r>
+        <w:rPr>
+          <w:rFonts w:ascii="Consolas" w:hAnsi="Consolas" w:cs="Consolas"/>
+          <w:color w:val="3F7F5F"/>
+          <w:sz w:val="20"/>
+          <w:szCs w:val="20"/>
+          <w:shd w:val="clear" w:color="auto" w:fill="E8F2FE"/>
+        </w:rPr>
+        <w:t>/</w:t>
+      </w:r>
+      <w:proofErr w:type="spellStart"/>
+      <w:r>
+        <w:rPr>
+          <w:rFonts w:ascii="Consolas" w:hAnsi="Consolas" w:cs="Consolas"/>
+          <w:color w:val="3F7F5F"/>
+          <w:sz w:val="20"/>
+          <w:szCs w:val="20"/>
+          <w:shd w:val="clear" w:color="auto" w:fill="E8F2FE"/>
+        </w:rPr>
+        <w:t>application.yml</w:t>
+      </w:r>
+      <w:proofErr w:type="spellEnd"/>
+    </w:p>
+    <w:p>
+      <w:pPr>
+        <w:rPr>
+          <w:rFonts w:ascii="Consolas" w:hAnsi="Consolas" w:cs="Consolas"/>
+          <w:color w:val="000000"/>
+          <w:sz w:val="20"/>
+          <w:szCs w:val="20"/>
+          <w:shd w:val="clear" w:color="auto" w:fill="E8F2FE"/>
+        </w:rPr>
+      </w:pPr>
+    </w:p>
+    <w:p>
+      <w:pPr>
+        <w:autoSpaceDE w:val="0"/>
+        <w:autoSpaceDN w:val="0"/>
+        <w:adjustRightInd w:val="0"/>
+        <w:spacing w:after="0" w:line="240" w:lineRule="auto"/>
+        <w:ind w:left="-993"/>
+        <w:rPr>
+          <w:rFonts w:ascii="Consolas" w:hAnsi="Consolas" w:cs="Consolas"/>
+          <w:sz w:val="20"/>
+          <w:szCs w:val="20"/>
+        </w:rPr>
+      </w:pPr>
+      <w:proofErr w:type="spellStart"/>
+      <w:r>
+        <w:rPr>
+          <w:rFonts w:ascii="Consolas" w:hAnsi="Consolas" w:cs="Consolas"/>
+          <w:color w:val="268BD2"/>
+          <w:sz w:val="20"/>
+          <w:szCs w:val="20"/>
+        </w:rPr>
+        <w:t>spring</w:t>
+      </w:r>
+      <w:proofErr w:type="spellEnd"/>
+      <w:r>
+        <w:rPr>
+          <w:rFonts w:ascii="Consolas" w:hAnsi="Consolas" w:cs="Consolas"/>
+          <w:color w:val="000000"/>
+          <w:sz w:val="20"/>
+          <w:szCs w:val="20"/>
+        </w:rPr>
+        <w:t>:</w:t>
+      </w:r>
+    </w:p>
+    <w:p>
+      <w:pPr>
+        <w:autoSpaceDE w:val="0"/>
+        <w:autoSpaceDN w:val="0"/>
+        <w:adjustRightInd w:val="0"/>
+        <w:spacing w:after="0" w:line="240" w:lineRule="auto"/>
+        <w:ind w:left="-993"/>
+        <w:rPr>
+          <w:rFonts w:ascii="Consolas" w:hAnsi="Consolas" w:cs="Consolas"/>
+          <w:sz w:val="20"/>
+          <w:szCs w:val="20"/>
+        </w:rPr>
+      </w:pPr>
+      <w:r>
+        <w:rPr>
+          <w:rFonts w:ascii="Consolas" w:hAnsi="Consolas" w:cs="Consolas"/>
+          <w:color w:val="000000"/>
+          <w:sz w:val="20"/>
+          <w:szCs w:val="20"/>
+        </w:rPr>
+        <w:t xml:space="preserve">  </w:t>
+      </w:r>
+      <w:proofErr w:type="spellStart"/>
+      <w:r>
+        <w:rPr>
+          <w:rFonts w:ascii="Consolas" w:hAnsi="Consolas" w:cs="Consolas"/>
+          <w:color w:val="268BD2"/>
+          <w:sz w:val="20"/>
+          <w:szCs w:val="20"/>
+        </w:rPr>
+        <w:t>cloud</w:t>
+      </w:r>
+      <w:proofErr w:type="spellEnd"/>
+      <w:r>
+        <w:rPr>
+          <w:rFonts w:ascii="Consolas" w:hAnsi="Consolas" w:cs="Consolas"/>
+          <w:color w:val="000000"/>
+          <w:sz w:val="20"/>
+          <w:szCs w:val="20"/>
+        </w:rPr>
+        <w:t>:</w:t>
+      </w:r>
+    </w:p>
+    <w:p>
+      <w:pPr>
+        <w:autoSpaceDE w:val="0"/>
+        <w:autoSpaceDN w:val="0"/>
+        <w:adjustRightInd w:val="0"/>
+        <w:spacing w:after="0" w:line="240" w:lineRule="auto"/>
+        <w:ind w:left="-993"/>
+        <w:rPr>
+          <w:rFonts w:ascii="Consolas" w:hAnsi="Consolas" w:cs="Consolas"/>
+          <w:sz w:val="20"/>
+          <w:szCs w:val="20"/>
+        </w:rPr>
+      </w:pPr>
+      <w:r>
+        <w:rPr>
+          <w:rFonts w:ascii="Consolas" w:hAnsi="Consolas" w:cs="Consolas"/>
+          <w:color w:val="000000"/>
+          <w:sz w:val="20"/>
+          <w:szCs w:val="20"/>
+        </w:rPr>
+        <w:t xml:space="preserve">    </w:t>
+      </w:r>
+      <w:proofErr w:type="spellStart"/>
+      <w:r>
+        <w:rPr>
+          <w:rFonts w:ascii="Consolas" w:hAnsi="Consolas" w:cs="Consolas"/>
+          <w:color w:val="268BD2"/>
+          <w:sz w:val="20"/>
+          <w:szCs w:val="20"/>
+        </w:rPr>
+        <w:t>gateway</w:t>
+      </w:r>
+      <w:proofErr w:type="spellEnd"/>
+      <w:r>
+        <w:rPr>
+          <w:rFonts w:ascii="Consolas" w:hAnsi="Consolas" w:cs="Consolas"/>
+          <w:color w:val="000000"/>
+          <w:sz w:val="20"/>
+          <w:szCs w:val="20"/>
+        </w:rPr>
+        <w:t>:</w:t>
+      </w:r>
+    </w:p>
+    <w:p>
+      <w:pPr>
+        <w:autoSpaceDE w:val="0"/>
+        <w:autoSpaceDN w:val="0"/>
+        <w:adjustRightInd w:val="0"/>
+        <w:spacing w:after="0" w:line="240" w:lineRule="auto"/>
+        <w:ind w:left="-993"/>
+        <w:rPr>
+          <w:rFonts w:ascii="Consolas" w:hAnsi="Consolas" w:cs="Consolas"/>
+          <w:sz w:val="20"/>
+          <w:szCs w:val="20"/>
+        </w:rPr>
+      </w:pPr>
+      <w:r>
+        <w:rPr>
+          <w:rFonts w:ascii="Consolas" w:hAnsi="Consolas" w:cs="Consolas"/>
+          <w:color w:val="000000"/>
+          <w:sz w:val="20"/>
+          <w:szCs w:val="20"/>
+        </w:rPr>
+        <w:t xml:space="preserve">      </w:t>
+      </w:r>
+      <w:proofErr w:type="spellStart"/>
+      <w:r>
+        <w:rPr>
+          <w:rFonts w:ascii="Consolas" w:hAnsi="Consolas" w:cs="Consolas"/>
+          <w:color w:val="268BD2"/>
+          <w:sz w:val="20"/>
+          <w:szCs w:val="20"/>
+        </w:rPr>
+        <w:t>globalcors</w:t>
+      </w:r>
+      <w:proofErr w:type="spellEnd"/>
+      <w:r>
+        <w:rPr>
+          <w:rFonts w:ascii="Consolas" w:hAnsi="Consolas" w:cs="Consolas"/>
+          <w:color w:val="000000"/>
+          <w:sz w:val="20"/>
+          <w:szCs w:val="20"/>
+        </w:rPr>
+        <w:t>:</w:t>
+      </w:r>
+    </w:p>
+    <w:p>
+      <w:pPr>
+        <w:autoSpaceDE w:val="0"/>
+        <w:autoSpaceDN w:val="0"/>
+        <w:adjustRightInd w:val="0"/>
+        <w:spacing w:after="0" w:line="240" w:lineRule="auto"/>
+        <w:ind w:left="-993"/>
+        <w:rPr>
+          <w:rFonts w:ascii="Consolas" w:hAnsi="Consolas" w:cs="Consolas"/>
+          <w:sz w:val="20"/>
+          <w:szCs w:val="20"/>
+        </w:rPr>
+      </w:pPr>
+      <w:r>
+        <w:rPr>
+          <w:rFonts w:ascii="Consolas" w:hAnsi="Consolas" w:cs="Consolas"/>
+          <w:color w:val="000000"/>
+          <w:sz w:val="20"/>
+          <w:szCs w:val="20"/>
+        </w:rPr>
+        <w:t xml:space="preserve">        </w:t>
+      </w:r>
+      <w:proofErr w:type="spellStart"/>
+      <w:r>
+        <w:rPr>
+          <w:rFonts w:ascii="Consolas" w:hAnsi="Consolas" w:cs="Consolas"/>
+          <w:color w:val="268BD2"/>
+          <w:sz w:val="20"/>
+          <w:szCs w:val="20"/>
+        </w:rPr>
+        <w:t>corsConfigurations</w:t>
+      </w:r>
+      <w:proofErr w:type="spellEnd"/>
+      <w:r>
+        <w:rPr>
+          <w:rFonts w:ascii="Consolas" w:hAnsi="Consolas" w:cs="Consolas"/>
+          <w:color w:val="000000"/>
+          <w:sz w:val="20"/>
+          <w:szCs w:val="20"/>
+        </w:rPr>
+        <w:t>:</w:t>
+      </w:r>
+    </w:p>
+    <w:p>
+      <w:pPr>
+        <w:autoSpaceDE w:val="0"/>
+        <w:autoSpaceDN w:val="0"/>
+        <w:adjustRightInd w:val="0"/>
+        <w:spacing w:after="0" w:line="240" w:lineRule="auto"/>
+        <w:ind w:left="-993"/>
+        <w:rPr>
+          <w:rFonts w:ascii="Consolas" w:hAnsi="Consolas" w:cs="Consolas"/>
+          <w:sz w:val="20"/>
+          <w:szCs w:val="20"/>
+        </w:rPr>
+      </w:pPr>
+      <w:r>
+        <w:rPr>
+          <w:rFonts w:ascii="Consolas" w:hAnsi="Consolas" w:cs="Consolas"/>
+          <w:color w:val="000000"/>
+          <w:sz w:val="20"/>
+          <w:szCs w:val="20"/>
+        </w:rPr>
+        <w:t xml:space="preserve">          </w:t>
+      </w:r>
+      <w:r>
+        <w:rPr>
+          <w:rFonts w:ascii="Consolas" w:hAnsi="Consolas" w:cs="Consolas"/>
+          <w:color w:val="2AA198"/>
+          <w:sz w:val="20"/>
+          <w:szCs w:val="20"/>
+        </w:rPr>
+        <w:t>'[/**]'</w:t>
+      </w:r>
+      <w:r>
+        <w:rPr>
+          <w:rFonts w:ascii="Consolas" w:hAnsi="Consolas" w:cs="Consolas"/>
+          <w:color w:val="000000"/>
+          <w:sz w:val="20"/>
+          <w:szCs w:val="20"/>
+        </w:rPr>
+        <w:t xml:space="preserve">:  </w:t>
+      </w:r>
+      <w:r>
+        <w:rPr>
+          <w:rFonts w:ascii="Consolas" w:hAnsi="Consolas" w:cs="Consolas"/>
+          <w:color w:val="93A1A1"/>
+          <w:sz w:val="20"/>
+          <w:szCs w:val="20"/>
+        </w:rPr>
+        <w:t># configuración en todos los microservicios</w:t>
+      </w:r>
+    </w:p>
+    <w:p>
+      <w:pPr>
+        <w:autoSpaceDE w:val="0"/>
+        <w:autoSpaceDN w:val="0"/>
+        <w:adjustRightInd w:val="0"/>
+        <w:spacing w:after="0" w:line="240" w:lineRule="auto"/>
+        <w:ind w:left="-993"/>
+        <w:rPr>
+          <w:rFonts w:ascii="Consolas" w:hAnsi="Consolas" w:cs="Consolas"/>
+          <w:sz w:val="20"/>
+          <w:szCs w:val="20"/>
+        </w:rPr>
+      </w:pPr>
+      <w:r>
+        <w:rPr>
+          <w:rFonts w:ascii="Consolas" w:hAnsi="Consolas" w:cs="Consolas"/>
+          <w:color w:val="000000"/>
+          <w:sz w:val="20"/>
+          <w:szCs w:val="20"/>
+        </w:rPr>
+        <w:t xml:space="preserve">            </w:t>
+      </w:r>
+      <w:proofErr w:type="spellStart"/>
+      <w:r>
+        <w:rPr>
+          <w:rFonts w:ascii="Consolas" w:hAnsi="Consolas" w:cs="Consolas"/>
+          <w:color w:val="268BD2"/>
+          <w:sz w:val="20"/>
+          <w:szCs w:val="20"/>
+        </w:rPr>
+        <w:t>allowedOrigins</w:t>
+      </w:r>
+      <w:proofErr w:type="spellEnd"/>
+      <w:r>
+        <w:rPr>
+          <w:rFonts w:ascii="Consolas" w:hAnsi="Consolas" w:cs="Consolas"/>
+          <w:color w:val="000000"/>
+          <w:sz w:val="20"/>
+          <w:szCs w:val="20"/>
+        </w:rPr>
+        <w:t xml:space="preserve">: </w:t>
+      </w:r>
+    </w:p>
+    <w:p>
+      <w:pPr>
+        <w:autoSpaceDE w:val="0"/>
+        <w:autoSpaceDN w:val="0"/>
+        <w:adjustRightInd w:val="0"/>
+        <w:spacing w:after="0" w:line="240" w:lineRule="auto"/>
+        <w:ind w:left="-993"/>
+        <w:rPr>
+          <w:rFonts w:ascii="Consolas" w:hAnsi="Consolas" w:cs="Consolas"/>
+          <w:sz w:val="20"/>
+          <w:szCs w:val="20"/>
+        </w:rPr>
+      </w:pPr>
+      <w:r>
+        <w:rPr>
+          <w:rFonts w:ascii="Consolas" w:hAnsi="Consolas" w:cs="Consolas"/>
+          <w:color w:val="000000"/>
+          <w:sz w:val="20"/>
+          <w:szCs w:val="20"/>
+        </w:rPr>
+        <w:t xml:space="preserve">              - </w:t>
+      </w:r>
+      <w:r>
+        <w:rPr>
+          <w:rFonts w:ascii="Consolas" w:hAnsi="Consolas" w:cs="Consolas"/>
+          <w:color w:val="2AA198"/>
+          <w:sz w:val="20"/>
+          <w:szCs w:val="20"/>
+        </w:rPr>
+        <w:t>'http://localhost:4200'</w:t>
+      </w:r>
+      <w:r>
+        <w:rPr>
+          <w:rFonts w:ascii="Consolas" w:hAnsi="Consolas" w:cs="Consolas"/>
+          <w:color w:val="000000"/>
+          <w:sz w:val="20"/>
+          <w:szCs w:val="20"/>
+        </w:rPr>
+        <w:t xml:space="preserve"> </w:t>
+      </w:r>
+      <w:r>
+        <w:rPr>
+          <w:rFonts w:ascii="Consolas" w:hAnsi="Consolas" w:cs="Consolas"/>
+          <w:color w:val="93A1A1"/>
+          <w:sz w:val="20"/>
+          <w:szCs w:val="20"/>
+        </w:rPr>
+        <w:t># '*' serian todos permitidos, recibe un array</w:t>
+      </w:r>
+    </w:p>
+    <w:p>
+      <w:pPr>
+        <w:autoSpaceDE w:val="0"/>
+        <w:autoSpaceDN w:val="0"/>
+        <w:adjustRightInd w:val="0"/>
+        <w:spacing w:after="0" w:line="240" w:lineRule="auto"/>
+        <w:ind w:left="-993"/>
+        <w:rPr>
+          <w:rFonts w:ascii="Consolas" w:hAnsi="Consolas" w:cs="Consolas"/>
+          <w:sz w:val="20"/>
+          <w:szCs w:val="20"/>
+        </w:rPr>
+      </w:pPr>
+      <w:r>
+        <w:rPr>
+          <w:rFonts w:ascii="Consolas" w:hAnsi="Consolas" w:cs="Consolas"/>
+          <w:color w:val="000000"/>
+          <w:sz w:val="20"/>
+          <w:szCs w:val="20"/>
+        </w:rPr>
+        <w:t xml:space="preserve">            </w:t>
+      </w:r>
+      <w:proofErr w:type="spellStart"/>
+      <w:r>
+        <w:rPr>
+          <w:rFonts w:ascii="Consolas" w:hAnsi="Consolas" w:cs="Consolas"/>
+          <w:color w:val="268BD2"/>
+          <w:sz w:val="20"/>
+          <w:szCs w:val="20"/>
+        </w:rPr>
+        <w:t>allowedMethods</w:t>
+      </w:r>
+      <w:proofErr w:type="spellEnd"/>
+      <w:r>
+        <w:rPr>
+          <w:rFonts w:ascii="Consolas" w:hAnsi="Consolas" w:cs="Consolas"/>
+          <w:color w:val="000000"/>
+          <w:sz w:val="20"/>
+          <w:szCs w:val="20"/>
+        </w:rPr>
+        <w:t>:</w:t>
+      </w:r>
+    </w:p>
+    <w:p>
+      <w:pPr>
+        <w:autoSpaceDE w:val="0"/>
+        <w:autoSpaceDN w:val="0"/>
+        <w:adjustRightInd w:val="0"/>
+        <w:spacing w:after="0" w:line="240" w:lineRule="auto"/>
+        <w:ind w:left="-993"/>
+        <w:rPr>
+          <w:rFonts w:ascii="Consolas" w:hAnsi="Consolas" w:cs="Consolas"/>
+          <w:sz w:val="20"/>
+          <w:szCs w:val="20"/>
+        </w:rPr>
+      </w:pPr>
+      <w:r>
+        <w:rPr>
+          <w:rFonts w:ascii="Consolas" w:hAnsi="Consolas" w:cs="Consolas"/>
+          <w:color w:val="000000"/>
+          <w:sz w:val="20"/>
+          <w:szCs w:val="20"/>
+        </w:rPr>
+        <w:t xml:space="preserve">              - </w:t>
+      </w:r>
+      <w:r>
+        <w:rPr>
+          <w:rFonts w:ascii="Consolas" w:hAnsi="Consolas" w:cs="Consolas"/>
+          <w:color w:val="2AA198"/>
+          <w:sz w:val="20"/>
+          <w:szCs w:val="20"/>
+        </w:rPr>
+        <w:t>GET</w:t>
+      </w:r>
+    </w:p>
+    <w:p>
+      <w:pPr>
+        <w:autoSpaceDE w:val="0"/>
+        <w:autoSpaceDN w:val="0"/>
+        <w:adjustRightInd w:val="0"/>
+        <w:spacing w:after="0" w:line="240" w:lineRule="auto"/>
+        <w:ind w:left="-993"/>
+        <w:rPr>
+          <w:rFonts w:ascii="Consolas" w:hAnsi="Consolas" w:cs="Consolas"/>
+          <w:sz w:val="20"/>
+          <w:szCs w:val="20"/>
+        </w:rPr>
+      </w:pPr>
+      <w:r>
+        <w:rPr>
+          <w:rFonts w:ascii="Consolas" w:hAnsi="Consolas" w:cs="Consolas"/>
+          <w:color w:val="000000"/>
+          <w:sz w:val="20"/>
+          <w:szCs w:val="20"/>
+        </w:rPr>
+        <w:t xml:space="preserve">              - </w:t>
+      </w:r>
+      <w:r>
+        <w:rPr>
+          <w:rFonts w:ascii="Consolas" w:hAnsi="Consolas" w:cs="Consolas"/>
+          <w:color w:val="2AA198"/>
+          <w:sz w:val="20"/>
+          <w:szCs w:val="20"/>
+        </w:rPr>
+        <w:t>POST</w:t>
+      </w:r>
+    </w:p>
+    <w:p>
+      <w:pPr>
+        <w:autoSpaceDE w:val="0"/>
+        <w:autoSpaceDN w:val="0"/>
+        <w:adjustRightInd w:val="0"/>
+        <w:spacing w:after="0" w:line="240" w:lineRule="auto"/>
+        <w:ind w:left="-993"/>
+        <w:rPr>
+          <w:rFonts w:ascii="Consolas" w:hAnsi="Consolas" w:cs="Consolas"/>
+          <w:sz w:val="20"/>
+          <w:szCs w:val="20"/>
+        </w:rPr>
+      </w:pPr>
+      <w:r>
+        <w:rPr>
+          <w:rFonts w:ascii="Consolas" w:hAnsi="Consolas" w:cs="Consolas"/>
+          <w:color w:val="000000"/>
+          <w:sz w:val="20"/>
+          <w:szCs w:val="20"/>
+        </w:rPr>
+        <w:t xml:space="preserve">              - </w:t>
+      </w:r>
+      <w:r>
+        <w:rPr>
+          <w:rFonts w:ascii="Consolas" w:hAnsi="Consolas" w:cs="Consolas"/>
+          <w:color w:val="2AA198"/>
+          <w:sz w:val="20"/>
+          <w:szCs w:val="20"/>
+        </w:rPr>
+        <w:t>PUT</w:t>
+      </w:r>
+    </w:p>
+    <w:p>
+      <w:pPr>
+        <w:ind w:left="-993"/>
+        <w:rPr>
+          <w:u w:val="single"/>
+        </w:rPr>
+      </w:pPr>
+      <w:r>
+        <w:rPr>
+          <w:rFonts w:ascii="Consolas" w:hAnsi="Consolas" w:cs="Consolas"/>
+          <w:color w:val="000000"/>
+          <w:sz w:val="20"/>
+          <w:szCs w:val="20"/>
+        </w:rPr>
+        <w:t xml:space="preserve">              - </w:t>
+      </w:r>
+      <w:r>
+        <w:rPr>
+          <w:rFonts w:ascii="Consolas" w:hAnsi="Consolas" w:cs="Consolas"/>
+          <w:color w:val="2AA198"/>
+          <w:sz w:val="20"/>
+          <w:szCs w:val="20"/>
+        </w:rPr>
+        <w:t>DELETE</w:t>
+      </w:r>
     </w:p>
     <w:sectPr>
       <w:pgSz w:w="11906" w:h="16838"/>

</xml_diff>

<commit_message>
Creado componente formulario alumno crear
</commit_message>
<xml_diff>
--- a/Curso Spring Boot Angular.docx
+++ b/Curso Spring Boot Angular.docx
@@ -54,6 +54,23 @@
       <w:proofErr w:type="spellEnd"/>
       <w:r>
         <w:t>=true</w:t>
+      </w:r>
+    </w:p>
+    <w:p>
+      <w:r>
+        <w:rPr>
+          <w:b/>
+          <w:bCs/>
+          <w:color w:val="C45911" w:themeColor="accent2" w:themeShade="BF"/>
+          <w:sz w:val="24"/>
+          <w:szCs w:val="24"/>
+        </w:rPr>
+        <w:t>Agregar un componente a otra misma carpeta de otro componente sin añadir carpeta</w:t>
+      </w:r>
+    </w:p>
+    <w:p>
+      <w:r>
+        <w:t>--flat</w:t>
       </w:r>
     </w:p>
     <w:p>

</xml_diff>

<commit_message>
Añadido sweetAlert a la confirmación de crear usuario
</commit_message>
<xml_diff>
--- a/Curso Spring Boot Angular.docx
+++ b/Curso Spring Boot Angular.docx
@@ -1072,6 +1072,7 @@
         <w:ind w:left="-993"/>
         <w:rPr>
           <w:rFonts w:ascii="Consolas" w:hAnsi="Consolas" w:cs="Consolas"/>
+          <w:color w:val="93A1A1"/>
           <w:sz w:val="20"/>
           <w:szCs w:val="20"/>
         </w:rPr>
@@ -1111,6 +1112,101 @@
           <w:szCs w:val="20"/>
         </w:rPr>
         <w:t># '*' serian todos permitidos, recibe un array</w:t>
+      </w:r>
+    </w:p>
+    <w:p>
+      <w:pPr>
+        <w:autoSpaceDE w:val="0"/>
+        <w:autoSpaceDN w:val="0"/>
+        <w:adjustRightInd w:val="0"/>
+        <w:spacing w:after="0" w:line="240" w:lineRule="auto"/>
+        <w:ind w:firstLine="284"/>
+        <w:rPr>
+          <w:rFonts w:ascii="Consolas" w:hAnsi="Consolas" w:cs="Consolas"/>
+          <w:sz w:val="20"/>
+          <w:szCs w:val="20"/>
+        </w:rPr>
+      </w:pPr>
+      <w:proofErr w:type="spellStart"/>
+      <w:r>
+        <w:rPr>
+          <w:rFonts w:ascii="Consolas" w:hAnsi="Consolas" w:cs="Consolas"/>
+          <w:color w:val="268BD2"/>
+          <w:sz w:val="20"/>
+          <w:szCs w:val="20"/>
+        </w:rPr>
+        <w:t>allowedHeaders</w:t>
+      </w:r>
+      <w:proofErr w:type="spellEnd"/>
+      <w:r>
+        <w:rPr>
+          <w:rFonts w:ascii="Consolas" w:hAnsi="Consolas" w:cs="Consolas"/>
+          <w:color w:val="000000"/>
+          <w:sz w:val="20"/>
+          <w:szCs w:val="20"/>
+        </w:rPr>
+        <w:t>:</w:t>
+      </w:r>
+    </w:p>
+    <w:p>
+      <w:pPr>
+        <w:autoSpaceDE w:val="0"/>
+        <w:autoSpaceDN w:val="0"/>
+        <w:adjustRightInd w:val="0"/>
+        <w:spacing w:after="0" w:line="240" w:lineRule="auto"/>
+        <w:ind w:left="284"/>
+        <w:rPr>
+          <w:rFonts w:ascii="Consolas" w:hAnsi="Consolas" w:cs="Consolas"/>
+          <w:sz w:val="20"/>
+          <w:szCs w:val="20"/>
+        </w:rPr>
+      </w:pPr>
+      <w:r>
+        <w:rPr>
+          <w:rFonts w:ascii="Consolas" w:hAnsi="Consolas" w:cs="Consolas"/>
+          <w:color w:val="000000"/>
+          <w:sz w:val="20"/>
+          <w:szCs w:val="20"/>
+        </w:rPr>
+        <w:t xml:space="preserve"> - </w:t>
+      </w:r>
+      <w:r>
+        <w:rPr>
+          <w:rFonts w:ascii="Consolas" w:hAnsi="Consolas" w:cs="Consolas"/>
+          <w:color w:val="2AA198"/>
+          <w:sz w:val="20"/>
+          <w:szCs w:val="20"/>
+        </w:rPr>
+        <w:t>Content-</w:t>
+      </w:r>
+      <w:proofErr w:type="spellStart"/>
+      <w:r>
+        <w:rPr>
+          <w:rFonts w:ascii="Consolas" w:hAnsi="Consolas" w:cs="Consolas"/>
+          <w:color w:val="2AA198"/>
+          <w:sz w:val="20"/>
+          <w:szCs w:val="20"/>
+        </w:rPr>
+        <w:t>Type</w:t>
+      </w:r>
+      <w:proofErr w:type="spellEnd"/>
+      <w:r>
+        <w:rPr>
+          <w:rFonts w:ascii="Consolas" w:hAnsi="Consolas" w:cs="Consolas"/>
+          <w:color w:val="000000"/>
+          <w:sz w:val="20"/>
+          <w:szCs w:val="20"/>
+        </w:rPr>
+        <w:t xml:space="preserve"> </w:t>
+      </w:r>
+      <w:r>
+        <w:rPr>
+          <w:rFonts w:ascii="Consolas" w:hAnsi="Consolas" w:cs="Consolas"/>
+          <w:color w:val="93A1A1"/>
+          <w:sz w:val="20"/>
+          <w:szCs w:val="20"/>
+        </w:rPr>
+        <w:t># todas las cabeceras serían: '*'</w:t>
       </w:r>
     </w:p>
     <w:p>
@@ -1256,26 +1352,76 @@
       <w:pPr>
         <w:ind w:left="-993"/>
         <w:rPr>
+          <w:rFonts w:ascii="Consolas" w:hAnsi="Consolas" w:cs="Consolas"/>
+          <w:color w:val="2AA198"/>
+          <w:sz w:val="20"/>
+          <w:szCs w:val="20"/>
+        </w:rPr>
+      </w:pPr>
+      <w:r>
+        <w:rPr>
+          <w:rFonts w:ascii="Consolas" w:hAnsi="Consolas" w:cs="Consolas"/>
+          <w:color w:val="000000"/>
+          <w:sz w:val="20"/>
+          <w:szCs w:val="20"/>
+        </w:rPr>
+        <w:t xml:space="preserve">              - </w:t>
+      </w:r>
+      <w:r>
+        <w:rPr>
+          <w:rFonts w:ascii="Consolas" w:hAnsi="Consolas" w:cs="Consolas"/>
+          <w:color w:val="2AA198"/>
+          <w:sz w:val="20"/>
+          <w:szCs w:val="20"/>
+        </w:rPr>
+        <w:t>DELETE</w:t>
+      </w:r>
+    </w:p>
+    <w:p>
+      <w:pPr>
+        <w:ind w:left="-993"/>
+        <w:rPr>
+          <w:rFonts w:ascii="Consolas" w:hAnsi="Consolas" w:cs="Consolas"/>
+          <w:color w:val="2AA198"/>
+          <w:sz w:val="20"/>
+          <w:szCs w:val="20"/>
+        </w:rPr>
+      </w:pPr>
+    </w:p>
+    <w:p>
+      <w:pPr>
+        <w:rPr>
+          <w:b/>
+          <w:bCs/>
+          <w:color w:val="C45911" w:themeColor="accent2" w:themeShade="BF"/>
+          <w:sz w:val="32"/>
+          <w:szCs w:val="32"/>
+        </w:rPr>
+      </w:pPr>
+      <w:r>
+        <w:rPr>
+          <w:b/>
+          <w:bCs/>
+          <w:color w:val="C45911" w:themeColor="accent2" w:themeShade="BF"/>
+          <w:sz w:val="32"/>
+          <w:szCs w:val="32"/>
+        </w:rPr>
+        <w:lastRenderedPageBreak/>
+        <w:t>Alertas de formulario</w:t>
+      </w:r>
+    </w:p>
+    <w:p>
+      <w:pPr>
+        <w:ind w:left="-285" w:firstLine="993"/>
+        <w:rPr>
           <w:u w:val="single"/>
         </w:rPr>
       </w:pPr>
       <w:r>
         <w:rPr>
-          <w:rFonts w:ascii="Consolas" w:hAnsi="Consolas" w:cs="Consolas"/>
-          <w:color w:val="000000"/>
-          <w:sz w:val="20"/>
-          <w:szCs w:val="20"/>
-        </w:rPr>
-        <w:t xml:space="preserve">              - </w:t>
-      </w:r>
-      <w:r>
-        <w:rPr>
-          <w:rFonts w:ascii="Consolas" w:hAnsi="Consolas" w:cs="Consolas"/>
-          <w:color w:val="2AA198"/>
-          <w:sz w:val="20"/>
-          <w:szCs w:val="20"/>
-        </w:rPr>
-        <w:t>DELETE</w:t>
+          <w:u w:val="single"/>
+        </w:rPr>
+        <w:t>https://www.npmjs.com/package/sweetalert2</w:t>
       </w:r>
     </w:p>
     <w:sectPr>

</xml_diff>